<commit_message>
maven Note update 20200109
</commit_message>
<xml_diff>
--- a/Tool/Maven_Note.docx
+++ b/Tool/Maven_Note.docx
@@ -4,7 +4,16 @@
   <w:body>
     <w:p/>
     <w:p/>
-    <w:p/>
+    <w:p>
+      <w:hyperlink r:id="rId6" w:history="1">
+        <w:r>
+          <w:rPr>
+            <w:rStyle w:val="a7"/>
+          </w:rPr>
+          <w:t>https://www.bilibili.com/video/av36557763/?p=18</w:t>
+        </w:r>
+      </w:hyperlink>
+    </w:p>
     <w:p>
       <w:pPr>
         <w:pStyle w:val="a3"/>
@@ -56,8 +65,6 @@
         </w:rPr>
         <w:t xml:space="preserve"> </w:t>
       </w:r>
-      <w:bookmarkStart w:id="0" w:name="_GoBack"/>
-      <w:bookmarkEnd w:id="0"/>
     </w:p>
     <w:p>
       <w:pPr>
@@ -306,6 +313,12 @@
         <w:rPr>
           <w:rFonts w:hint="eastAsia"/>
         </w:rPr>
+        <w:t xml:space="preserve"> </w:t>
+      </w:r>
+      <w:r>
+        <w:rPr>
+          <w:rFonts w:hint="eastAsia"/>
+        </w:rPr>
         <w:t>工具目录介绍</w:t>
       </w:r>
     </w:p>
@@ -920,6 +933,9 @@
           <w:right w:val="single" w:sz="4" w:space="4" w:color="auto"/>
         </w:pBdr>
         <w:ind w:firstLine="420"/>
+        <w:rPr>
+          <w:rFonts w:hint="eastAsia"/>
+        </w:rPr>
       </w:pPr>
       <w:r>
         <w:rPr>
@@ -955,6 +971,50 @@
           <w:right w:val="single" w:sz="4" w:space="4" w:color="auto"/>
         </w:pBdr>
         <w:ind w:firstLine="420"/>
+        <w:rPr>
+          <w:rFonts w:hint="eastAsia"/>
+        </w:rPr>
+      </w:pPr>
+      <w:r>
+        <w:rPr>
+          <w:rFonts w:hint="eastAsia"/>
+        </w:rPr>
+        <w:t>mvn test</w:t>
+      </w:r>
+      <w:r>
+        <w:rPr>
+          <w:rFonts w:hint="eastAsia"/>
+        </w:rPr>
+        <w:t>-compile</w:t>
+      </w:r>
+      <w:r>
+        <w:rPr>
+          <w:rFonts w:hint="eastAsia"/>
+        </w:rPr>
+        <w:tab/>
+      </w:r>
+      <w:r>
+        <w:rPr>
+          <w:rFonts w:hint="eastAsia"/>
+        </w:rPr>
+        <w:t>编译</w:t>
+      </w:r>
+      <w:r>
+        <w:rPr>
+          <w:rFonts w:hint="eastAsia"/>
+        </w:rPr>
+        <w:t>主程序</w:t>
+      </w:r>
+    </w:p>
+    <w:p>
+      <w:pPr>
+        <w:pBdr>
+          <w:top w:val="single" w:sz="4" w:space="1" w:color="auto"/>
+          <w:left w:val="single" w:sz="4" w:space="4" w:color="auto"/>
+          <w:bottom w:val="single" w:sz="4" w:space="1" w:color="auto"/>
+          <w:right w:val="single" w:sz="4" w:space="4" w:color="auto"/>
+        </w:pBdr>
+        <w:ind w:firstLine="420"/>
       </w:pPr>
       <w:r>
         <w:rPr>
@@ -990,7 +1050,19 @@
         <w:rPr>
           <w:rFonts w:hint="eastAsia"/>
         </w:rPr>
-        <w:t>编译测试代码</w:t>
+        <w:t>编译</w:t>
+      </w:r>
+      <w:r>
+        <w:rPr>
+          <w:rFonts w:hint="eastAsia"/>
+        </w:rPr>
+        <w:t>执行</w:t>
+      </w:r>
+      <w:r>
+        <w:rPr>
+          <w:rFonts w:hint="eastAsia"/>
+        </w:rPr>
+        <w:t>测试代码</w:t>
       </w:r>
       <w:r>
         <w:rPr>
@@ -1102,6 +1174,9 @@
           <w:right w:val="single" w:sz="4" w:space="4" w:color="auto"/>
         </w:pBdr>
         <w:ind w:firstLine="420"/>
+        <w:rPr>
+          <w:rFonts w:hint="eastAsia"/>
+        </w:rPr>
       </w:pPr>
       <w:r>
         <w:rPr>
@@ -1130,8 +1205,51 @@
     </w:p>
     <w:p>
       <w:pPr>
+        <w:pBdr>
+          <w:top w:val="single" w:sz="4" w:space="1" w:color="auto"/>
+          <w:left w:val="single" w:sz="4" w:space="4" w:color="auto"/>
+          <w:bottom w:val="single" w:sz="4" w:space="1" w:color="auto"/>
+          <w:right w:val="single" w:sz="4" w:space="4" w:color="auto"/>
+        </w:pBdr>
         <w:ind w:firstLine="420"/>
       </w:pPr>
+      <w:r>
+        <w:rPr>
+          <w:rFonts w:hint="eastAsia"/>
+        </w:rPr>
+        <w:t>mvn site</w:t>
+      </w:r>
+      <w:r>
+        <w:rPr>
+          <w:rFonts w:hint="eastAsia"/>
+        </w:rPr>
+        <w:tab/>
+      </w:r>
+      <w:r>
+        <w:rPr>
+          <w:rFonts w:hint="eastAsia"/>
+        </w:rPr>
+        <w:tab/>
+      </w:r>
+      <w:r>
+        <w:rPr>
+          <w:rFonts w:hint="eastAsia"/>
+        </w:rPr>
+        <w:tab/>
+      </w:r>
+      <w:r>
+        <w:rPr>
+          <w:rFonts w:hint="eastAsia"/>
+        </w:rPr>
+        <w:t>生成站点</w:t>
+      </w:r>
+    </w:p>
+    <w:p>
+      <w:pPr>
+        <w:rPr>
+          <w:rFonts w:hint="eastAsia"/>
+        </w:rPr>
+      </w:pPr>
     </w:p>
     <w:p>
       <w:pPr>
@@ -1146,16 +1264,456 @@
       </w:pPr>
       <w:r>
         <w:rPr>
+          <w:rFonts w:hint="eastAsia"/>
+        </w:rPr>
+        <w:t>maven</w:t>
+      </w:r>
+      <w:r>
+        <w:rPr>
+          <w:rFonts w:hint="eastAsia"/>
+        </w:rPr>
+        <w:t xml:space="preserve"> </w:t>
+      </w:r>
+      <w:r>
+        <w:rPr>
+          <w:rFonts w:hint="eastAsia"/>
+        </w:rPr>
+        <w:t>构建</w:t>
+      </w:r>
+    </w:p>
+    <w:p>
+      <w:pPr>
+        <w:pBdr>
+          <w:top w:val="single" w:sz="4" w:space="1" w:color="auto"/>
+          <w:left w:val="single" w:sz="4" w:space="4" w:color="auto"/>
+          <w:bottom w:val="single" w:sz="4" w:space="1" w:color="auto"/>
+          <w:right w:val="single" w:sz="4" w:space="4" w:color="auto"/>
+        </w:pBdr>
+        <w:rPr>
+          <w:rFonts w:hint="eastAsia"/>
+        </w:rPr>
+      </w:pPr>
+      <w:r>
+        <w:rPr>
+          <w:rFonts w:hint="eastAsia"/>
+        </w:rPr>
+        <w:t>清理：将以前编译得到的旧的</w:t>
+      </w:r>
+      <w:r>
+        <w:rPr>
+          <w:rFonts w:hint="eastAsia"/>
+        </w:rPr>
+        <w:t>class</w:t>
+      </w:r>
+      <w:r>
+        <w:rPr>
+          <w:rFonts w:hint="eastAsia"/>
+        </w:rPr>
+        <w:t>字节码文件删除，为下一次编译做准备</w:t>
+      </w:r>
+    </w:p>
+    <w:p>
+      <w:pPr>
+        <w:pBdr>
+          <w:top w:val="single" w:sz="4" w:space="1" w:color="auto"/>
+          <w:left w:val="single" w:sz="4" w:space="4" w:color="auto"/>
+          <w:bottom w:val="single" w:sz="4" w:space="1" w:color="auto"/>
+          <w:right w:val="single" w:sz="4" w:space="4" w:color="auto"/>
+        </w:pBdr>
+        <w:rPr>
+          <w:rFonts w:hint="eastAsia"/>
+        </w:rPr>
+      </w:pPr>
+      <w:r>
+        <w:rPr>
+          <w:rFonts w:hint="eastAsia"/>
+        </w:rPr>
+        <w:t>编译</w:t>
+      </w:r>
+      <w:r>
+        <w:rPr>
+          <w:rFonts w:hint="eastAsia"/>
+        </w:rPr>
+        <w:t>：</w:t>
+      </w:r>
+      <w:r>
+        <w:rPr>
+          <w:rFonts w:hint="eastAsia"/>
+        </w:rPr>
+        <w:t>将</w:t>
+      </w:r>
+      <w:r>
+        <w:rPr>
+          <w:rFonts w:hint="eastAsia"/>
+        </w:rPr>
+        <w:t>Java</w:t>
+      </w:r>
+      <w:r>
+        <w:rPr>
+          <w:rFonts w:hint="eastAsia"/>
+        </w:rPr>
+        <w:t>源程序编译成</w:t>
+      </w:r>
+      <w:r>
+        <w:rPr>
+          <w:rFonts w:hint="eastAsia"/>
+        </w:rPr>
+        <w:t>class</w:t>
+      </w:r>
+      <w:r>
+        <w:rPr>
+          <w:rFonts w:hint="eastAsia"/>
+        </w:rPr>
+        <w:t>字节码文件</w:t>
+      </w:r>
+    </w:p>
+    <w:p>
+      <w:pPr>
+        <w:pBdr>
+          <w:top w:val="single" w:sz="4" w:space="1" w:color="auto"/>
+          <w:left w:val="single" w:sz="4" w:space="4" w:color="auto"/>
+          <w:bottom w:val="single" w:sz="4" w:space="1" w:color="auto"/>
+          <w:right w:val="single" w:sz="4" w:space="4" w:color="auto"/>
+        </w:pBdr>
+        <w:rPr>
+          <w:rFonts w:hint="eastAsia"/>
+        </w:rPr>
+      </w:pPr>
+      <w:r>
+        <w:rPr>
+          <w:rFonts w:hint="eastAsia"/>
+        </w:rPr>
+        <w:t>测试</w:t>
+      </w:r>
+      <w:r>
+        <w:rPr>
+          <w:rFonts w:hint="eastAsia"/>
+        </w:rPr>
+        <w:t>：</w:t>
+      </w:r>
+      <w:r>
+        <w:rPr>
+          <w:rFonts w:hint="eastAsia"/>
+        </w:rPr>
+        <w:t>自动测试，自动调用</w:t>
+      </w:r>
+      <w:r>
+        <w:rPr>
+          <w:rFonts w:hint="eastAsia"/>
+        </w:rPr>
+        <w:t>junit</w:t>
+      </w:r>
+      <w:r>
+        <w:rPr>
+          <w:rFonts w:hint="eastAsia"/>
+        </w:rPr>
+        <w:t>程序</w:t>
+      </w:r>
+    </w:p>
+    <w:p>
+      <w:pPr>
+        <w:pBdr>
+          <w:top w:val="single" w:sz="4" w:space="1" w:color="auto"/>
+          <w:left w:val="single" w:sz="4" w:space="4" w:color="auto"/>
+          <w:bottom w:val="single" w:sz="4" w:space="1" w:color="auto"/>
+          <w:right w:val="single" w:sz="4" w:space="4" w:color="auto"/>
+        </w:pBdr>
+        <w:rPr>
+          <w:rFonts w:hint="eastAsia"/>
+        </w:rPr>
+      </w:pPr>
+      <w:r>
+        <w:rPr>
+          <w:rFonts w:hint="eastAsia"/>
+        </w:rPr>
+        <w:t>报告</w:t>
+      </w:r>
+      <w:r>
+        <w:rPr>
+          <w:rFonts w:hint="eastAsia"/>
+        </w:rPr>
+        <w:t>：</w:t>
+      </w:r>
+      <w:r>
+        <w:rPr>
+          <w:rFonts w:hint="eastAsia"/>
+        </w:rPr>
+        <w:t>测试程序执行的结果</w:t>
+      </w:r>
+    </w:p>
+    <w:p>
+      <w:pPr>
+        <w:pBdr>
+          <w:top w:val="single" w:sz="4" w:space="1" w:color="auto"/>
+          <w:left w:val="single" w:sz="4" w:space="4" w:color="auto"/>
+          <w:bottom w:val="single" w:sz="4" w:space="1" w:color="auto"/>
+          <w:right w:val="single" w:sz="4" w:space="4" w:color="auto"/>
+        </w:pBdr>
+        <w:rPr>
+          <w:rFonts w:hint="eastAsia"/>
+        </w:rPr>
+      </w:pPr>
+      <w:r>
+        <w:rPr>
+          <w:rFonts w:hint="eastAsia"/>
+        </w:rPr>
+        <w:t>打包</w:t>
+      </w:r>
+      <w:r>
+        <w:rPr>
+          <w:rFonts w:hint="eastAsia"/>
+        </w:rPr>
+        <w:t>：</w:t>
+      </w:r>
+      <w:r>
+        <w:rPr>
+          <w:rFonts w:hint="eastAsia"/>
+        </w:rPr>
+        <w:t>动态</w:t>
+      </w:r>
+      <w:r>
+        <w:rPr>
+          <w:rFonts w:hint="eastAsia"/>
+        </w:rPr>
+        <w:t>Web</w:t>
+      </w:r>
+      <w:r>
+        <w:rPr>
+          <w:rFonts w:hint="eastAsia"/>
+        </w:rPr>
+        <w:t>工程打</w:t>
+      </w:r>
+      <w:r>
+        <w:rPr>
+          <w:rFonts w:hint="eastAsia"/>
+        </w:rPr>
+        <w:t>war</w:t>
+      </w:r>
+      <w:r>
+        <w:rPr>
+          <w:rFonts w:hint="eastAsia"/>
+        </w:rPr>
+        <w:t>包，</w:t>
+      </w:r>
+      <w:r>
+        <w:rPr>
+          <w:rFonts w:hint="eastAsia"/>
+        </w:rPr>
+        <w:t>Java</w:t>
+      </w:r>
+      <w:r>
+        <w:rPr>
+          <w:rFonts w:hint="eastAsia"/>
+        </w:rPr>
+        <w:t>工程打</w:t>
+      </w:r>
+      <w:r>
+        <w:rPr>
+          <w:rFonts w:hint="eastAsia"/>
+        </w:rPr>
+        <w:t>jar</w:t>
+      </w:r>
+      <w:r>
+        <w:rPr>
+          <w:rFonts w:hint="eastAsia"/>
+        </w:rPr>
+        <w:t>包</w:t>
+      </w:r>
+    </w:p>
+    <w:p>
+      <w:pPr>
+        <w:pBdr>
+          <w:top w:val="single" w:sz="4" w:space="1" w:color="auto"/>
+          <w:left w:val="single" w:sz="4" w:space="4" w:color="auto"/>
+          <w:bottom w:val="single" w:sz="4" w:space="1" w:color="auto"/>
+          <w:right w:val="single" w:sz="4" w:space="4" w:color="auto"/>
+        </w:pBdr>
+        <w:rPr>
+          <w:rFonts w:hint="eastAsia"/>
+        </w:rPr>
+      </w:pPr>
+      <w:r>
+        <w:rPr>
+          <w:rFonts w:hint="eastAsia"/>
+        </w:rPr>
+        <w:t>安装</w:t>
+      </w:r>
+      <w:r>
+        <w:rPr>
+          <w:rFonts w:hint="eastAsia"/>
+        </w:rPr>
+        <w:t>：</w:t>
+      </w:r>
+      <w:r>
+        <w:rPr>
+          <w:rFonts w:hint="eastAsia"/>
+        </w:rPr>
+        <w:t>Maven</w:t>
+      </w:r>
+      <w:r>
+        <w:rPr>
+          <w:rFonts w:hint="eastAsia"/>
+        </w:rPr>
+        <w:t>特定的概念——将打包得到的文件复制到“仓库”中的指定位置</w:t>
+      </w:r>
+    </w:p>
+    <w:p>
+      <w:pPr>
+        <w:pBdr>
+          <w:top w:val="single" w:sz="4" w:space="1" w:color="auto"/>
+          <w:left w:val="single" w:sz="4" w:space="4" w:color="auto"/>
+          <w:bottom w:val="single" w:sz="4" w:space="1" w:color="auto"/>
+          <w:right w:val="single" w:sz="4" w:space="4" w:color="auto"/>
+        </w:pBdr>
+      </w:pPr>
+      <w:r>
+        <w:rPr>
+          <w:rFonts w:hint="eastAsia"/>
+        </w:rPr>
+        <w:t>部署</w:t>
+      </w:r>
+      <w:r>
+        <w:rPr>
+          <w:rFonts w:hint="eastAsia"/>
+        </w:rPr>
+        <w:t>：</w:t>
+      </w:r>
+      <w:r>
+        <w:rPr>
+          <w:rFonts w:hint="eastAsia"/>
+        </w:rPr>
+        <w:t>将动态</w:t>
+      </w:r>
+      <w:r>
+        <w:rPr>
+          <w:rFonts w:hint="eastAsia"/>
+        </w:rPr>
+        <w:t>Web</w:t>
+      </w:r>
+      <w:r>
+        <w:rPr>
+          <w:rFonts w:hint="eastAsia"/>
+        </w:rPr>
+        <w:t>工程恒诚的</w:t>
+      </w:r>
+      <w:r>
+        <w:rPr>
+          <w:rFonts w:hint="eastAsia"/>
+        </w:rPr>
+        <w:t>war</w:t>
+      </w:r>
+      <w:r>
+        <w:rPr>
+          <w:rFonts w:hint="eastAsia"/>
+        </w:rPr>
+        <w:t>包复制到</w:t>
+      </w:r>
+      <w:r>
+        <w:rPr>
+          <w:rFonts w:hint="eastAsia"/>
+        </w:rPr>
+        <w:t>Servlet</w:t>
+      </w:r>
+      <w:r>
+        <w:rPr>
+          <w:rFonts w:hint="eastAsia"/>
+        </w:rPr>
+        <w:t>容器的置顶目录下，使其可以运行</w:t>
+      </w:r>
+    </w:p>
+    <w:p>
+      <w:pPr>
+        <w:ind w:firstLine="420"/>
+        <w:rPr>
+          <w:rFonts w:hint="eastAsia"/>
+        </w:rPr>
+      </w:pPr>
+    </w:p>
+    <w:p>
+      <w:pPr>
+        <w:ind w:firstLine="420"/>
+      </w:pPr>
+    </w:p>
+    <w:p>
+      <w:pPr>
+        <w:pStyle w:val="a3"/>
+        <w:pBdr>
+          <w:top w:val="single" w:sz="4" w:space="1" w:color="auto"/>
+          <w:left w:val="single" w:sz="4" w:space="4" w:color="auto"/>
+          <w:bottom w:val="single" w:sz="4" w:space="1" w:color="auto"/>
+          <w:right w:val="single" w:sz="4" w:space="4" w:color="auto"/>
+        </w:pBdr>
+        <w:jc w:val="left"/>
+      </w:pPr>
+      <w:r>
+        <w:rPr>
+          <w:rFonts w:hint="eastAsia"/>
+        </w:rPr>
+        <w:t xml:space="preserve">maven </w:t>
+      </w:r>
+      <w:r>
+        <w:rPr>
+          <w:rFonts w:hint="eastAsia"/>
+        </w:rPr>
+        <w:t>生命周期</w:t>
+      </w:r>
+    </w:p>
+    <w:p>
+      <w:pPr>
+        <w:pBdr>
+          <w:top w:val="single" w:sz="4" w:space="1" w:color="auto"/>
+          <w:left w:val="single" w:sz="4" w:space="4" w:color="auto"/>
+          <w:bottom w:val="single" w:sz="4" w:space="1" w:color="auto"/>
+          <w:right w:val="single" w:sz="4" w:space="4" w:color="auto"/>
+        </w:pBdr>
+        <w:rPr>
+          <w:rFonts w:hint="eastAsia"/>
+        </w:rPr>
+      </w:pPr>
+      <w:r>
+        <w:rPr>
+          <w:rFonts w:hint="eastAsia"/>
+        </w:rPr>
+        <w:t>各个构建环节顺序</w:t>
+      </w:r>
+      <w:r>
+        <w:rPr>
+          <w:rFonts w:hint="eastAsia"/>
+        </w:rPr>
+        <w:t>执行</w:t>
+      </w:r>
+    </w:p>
+    <w:p>
+      <w:pPr>
+        <w:pBdr>
+          <w:top w:val="single" w:sz="4" w:space="1" w:color="auto"/>
+          <w:left w:val="single" w:sz="4" w:space="4" w:color="auto"/>
+          <w:bottom w:val="single" w:sz="4" w:space="1" w:color="auto"/>
+          <w:right w:val="single" w:sz="4" w:space="4" w:color="auto"/>
+        </w:pBdr>
+      </w:pPr>
+    </w:p>
+    <w:p>
+      <w:pPr>
+        <w:pBdr>
+          <w:top w:val="single" w:sz="4" w:space="1" w:color="auto"/>
+          <w:left w:val="single" w:sz="4" w:space="4" w:color="auto"/>
+          <w:bottom w:val="single" w:sz="4" w:space="1" w:color="auto"/>
+          <w:right w:val="single" w:sz="4" w:space="4" w:color="auto"/>
+        </w:pBdr>
+      </w:pPr>
+      <w:r>
+        <w:rPr>
           <w:noProof/>
         </w:rPr>
         <w:drawing>
-          <wp:anchor distT="0" distB="0" distL="114300" distR="114300" simplePos="0" relativeHeight="251658240" behindDoc="0" locked="0" layoutInCell="1" allowOverlap="1" wp14:anchorId="78A39B50" wp14:editId="378A3F14">
+          <wp:anchor distT="0" distB="0" distL="114300" distR="114300" simplePos="0" relativeHeight="251658240" behindDoc="0" locked="0" layoutInCell="1" allowOverlap="1" wp14:anchorId="6B95AE55" wp14:editId="684DE332">
             <wp:simplePos x="0" y="0"/>
             <wp:positionH relativeFrom="column">
-              <wp:posOffset>-6350</wp:posOffset>
+              <wp:posOffset>15554</wp:posOffset>
             </wp:positionH>
             <wp:positionV relativeFrom="paragraph">
-              <wp:posOffset>560070</wp:posOffset>
+              <wp:posOffset>81280</wp:posOffset>
             </wp:positionV>
             <wp:extent cx="5263515" cy="1035050"/>
             <wp:effectExtent l="0" t="0" r="0" b="0"/>
@@ -1172,7 +1730,7 @@
                     <pic:cNvPicPr/>
                   </pic:nvPicPr>
                   <pic:blipFill>
-                    <a:blip r:embed="rId6">
+                    <a:blip r:embed="rId7">
                       <a:extLst>
                         <a:ext uri="{28A0092B-C50C-407E-A947-70E740481C1C}">
                           <a14:useLocalDpi xmlns:a14="http://schemas.microsoft.com/office/drawing/2010/main" val="0"/>
@@ -1204,11 +1762,94 @@
           </wp:anchor>
         </w:drawing>
       </w:r>
-      <w:r>
-        <w:rPr>
-          <w:rFonts w:hint="eastAsia"/>
-        </w:rPr>
-        <w:t xml:space="preserve">maven </w:t>
+    </w:p>
+    <w:p>
+      <w:pPr>
+        <w:pBdr>
+          <w:top w:val="single" w:sz="4" w:space="1" w:color="auto"/>
+          <w:left w:val="single" w:sz="4" w:space="4" w:color="auto"/>
+          <w:bottom w:val="single" w:sz="4" w:space="1" w:color="auto"/>
+          <w:right w:val="single" w:sz="4" w:space="4" w:color="auto"/>
+        </w:pBdr>
+      </w:pPr>
+    </w:p>
+    <w:p>
+      <w:pPr>
+        <w:pBdr>
+          <w:top w:val="single" w:sz="4" w:space="1" w:color="auto"/>
+          <w:left w:val="single" w:sz="4" w:space="4" w:color="auto"/>
+          <w:bottom w:val="single" w:sz="4" w:space="1" w:color="auto"/>
+          <w:right w:val="single" w:sz="4" w:space="4" w:color="auto"/>
+        </w:pBdr>
+        <w:jc w:val="left"/>
+      </w:pPr>
+    </w:p>
+    <w:p>
+      <w:pPr>
+        <w:pBdr>
+          <w:top w:val="single" w:sz="4" w:space="1" w:color="auto"/>
+          <w:left w:val="single" w:sz="4" w:space="4" w:color="auto"/>
+          <w:bottom w:val="single" w:sz="4" w:space="1" w:color="auto"/>
+          <w:right w:val="single" w:sz="4" w:space="4" w:color="auto"/>
+        </w:pBdr>
+      </w:pPr>
+    </w:p>
+    <w:p>
+      <w:pPr>
+        <w:pBdr>
+          <w:top w:val="single" w:sz="4" w:space="1" w:color="auto"/>
+          <w:left w:val="single" w:sz="4" w:space="4" w:color="auto"/>
+          <w:bottom w:val="single" w:sz="4" w:space="1" w:color="auto"/>
+          <w:right w:val="single" w:sz="4" w:space="4" w:color="auto"/>
+        </w:pBdr>
+        <w:rPr>
+          <w:rFonts w:hint="eastAsia"/>
+        </w:rPr>
+      </w:pPr>
+    </w:p>
+    <w:p>
+      <w:pPr>
+        <w:pBdr>
+          <w:top w:val="single" w:sz="4" w:space="1" w:color="auto"/>
+          <w:left w:val="single" w:sz="4" w:space="4" w:color="auto"/>
+          <w:bottom w:val="single" w:sz="4" w:space="1" w:color="auto"/>
+          <w:right w:val="single" w:sz="4" w:space="4" w:color="auto"/>
+        </w:pBdr>
+        <w:rPr>
+          <w:rFonts w:hint="eastAsia"/>
+        </w:rPr>
+      </w:pPr>
+    </w:p>
+    <w:p>
+      <w:pPr>
+        <w:pBdr>
+          <w:top w:val="single" w:sz="4" w:space="1" w:color="auto"/>
+          <w:left w:val="single" w:sz="4" w:space="4" w:color="auto"/>
+          <w:bottom w:val="single" w:sz="4" w:space="1" w:color="auto"/>
+          <w:right w:val="single" w:sz="4" w:space="4" w:color="auto"/>
+        </w:pBdr>
+        <w:rPr>
+          <w:rFonts w:hint="eastAsia"/>
+        </w:rPr>
+      </w:pPr>
+    </w:p>
+    <w:p>
+      <w:pPr>
+        <w:pBdr>
+          <w:top w:val="single" w:sz="4" w:space="1" w:color="auto"/>
+          <w:left w:val="single" w:sz="4" w:space="4" w:color="auto"/>
+          <w:bottom w:val="single" w:sz="4" w:space="1" w:color="auto"/>
+          <w:right w:val="single" w:sz="4" w:space="4" w:color="auto"/>
+        </w:pBdr>
+        <w:rPr>
+          <w:rFonts w:hint="eastAsia"/>
+        </w:rPr>
+      </w:pPr>
+      <w:r>
+        <w:rPr>
+          <w:rFonts w:hint="eastAsia"/>
+        </w:rPr>
+        <w:t xml:space="preserve">1.Clean </w:t>
       </w:r>
       <w:r>
         <w:rPr>
@@ -1225,48 +1866,195 @@
           <w:bottom w:val="single" w:sz="4" w:space="1" w:color="auto"/>
           <w:right w:val="single" w:sz="4" w:space="4" w:color="auto"/>
         </w:pBdr>
-      </w:pPr>
-    </w:p>
-    <w:p>
-      <w:pPr>
-        <w:pBdr>
-          <w:top w:val="single" w:sz="4" w:space="1" w:color="auto"/>
-          <w:left w:val="single" w:sz="4" w:space="4" w:color="auto"/>
-          <w:bottom w:val="single" w:sz="4" w:space="1" w:color="auto"/>
-          <w:right w:val="single" w:sz="4" w:space="4" w:color="auto"/>
-        </w:pBdr>
-      </w:pPr>
-    </w:p>
-    <w:p>
-      <w:pPr>
-        <w:pBdr>
-          <w:top w:val="single" w:sz="4" w:space="1" w:color="auto"/>
-          <w:left w:val="single" w:sz="4" w:space="4" w:color="auto"/>
-          <w:bottom w:val="single" w:sz="4" w:space="1" w:color="auto"/>
-          <w:right w:val="single" w:sz="4" w:space="4" w:color="auto"/>
-        </w:pBdr>
-      </w:pPr>
-    </w:p>
-    <w:p>
-      <w:pPr>
-        <w:pBdr>
-          <w:top w:val="single" w:sz="4" w:space="1" w:color="auto"/>
-          <w:left w:val="single" w:sz="4" w:space="4" w:color="auto"/>
-          <w:bottom w:val="single" w:sz="4" w:space="1" w:color="auto"/>
-          <w:right w:val="single" w:sz="4" w:space="4" w:color="auto"/>
-        </w:pBdr>
-        <w:jc w:val="left"/>
-      </w:pPr>
-    </w:p>
-    <w:p>
-      <w:pPr>
-        <w:pBdr>
-          <w:top w:val="single" w:sz="4" w:space="1" w:color="auto"/>
-          <w:left w:val="single" w:sz="4" w:space="4" w:color="auto"/>
-          <w:bottom w:val="single" w:sz="4" w:space="1" w:color="auto"/>
-          <w:right w:val="single" w:sz="4" w:space="4" w:color="auto"/>
-        </w:pBdr>
-      </w:pPr>
+        <w:rPr>
+          <w:rFonts w:hint="eastAsia"/>
+        </w:rPr>
+      </w:pPr>
+      <w:r>
+        <w:rPr>
+          <w:rFonts w:hint="eastAsia"/>
+        </w:rPr>
+        <w:tab/>
+        <w:t xml:space="preserve">pre-clean </w:t>
+      </w:r>
+      <w:r>
+        <w:rPr>
+          <w:rFonts w:hint="eastAsia"/>
+        </w:rPr>
+        <w:t>置顶一些需要在</w:t>
+      </w:r>
+      <w:r>
+        <w:rPr>
+          <w:rFonts w:hint="eastAsia"/>
+        </w:rPr>
+        <w:t>clean</w:t>
+      </w:r>
+      <w:r>
+        <w:rPr>
+          <w:rFonts w:hint="eastAsia"/>
+        </w:rPr>
+        <w:t>之前完成的工作</w:t>
+      </w:r>
+    </w:p>
+    <w:p>
+      <w:pPr>
+        <w:pBdr>
+          <w:top w:val="single" w:sz="4" w:space="1" w:color="auto"/>
+          <w:left w:val="single" w:sz="4" w:space="4" w:color="auto"/>
+          <w:bottom w:val="single" w:sz="4" w:space="1" w:color="auto"/>
+          <w:right w:val="single" w:sz="4" w:space="4" w:color="auto"/>
+        </w:pBdr>
+        <w:rPr>
+          <w:rFonts w:hint="eastAsia"/>
+        </w:rPr>
+      </w:pPr>
+      <w:r>
+        <w:rPr>
+          <w:rFonts w:hint="eastAsia"/>
+        </w:rPr>
+        <w:tab/>
+        <w:t xml:space="preserve">clean </w:t>
+      </w:r>
+      <w:r>
+        <w:rPr>
+          <w:rFonts w:hint="eastAsia"/>
+        </w:rPr>
+        <w:t>移除所有上一次构建生成的文件</w:t>
+      </w:r>
+    </w:p>
+    <w:p>
+      <w:pPr>
+        <w:pBdr>
+          <w:top w:val="single" w:sz="4" w:space="1" w:color="auto"/>
+          <w:left w:val="single" w:sz="4" w:space="4" w:color="auto"/>
+          <w:bottom w:val="single" w:sz="4" w:space="1" w:color="auto"/>
+          <w:right w:val="single" w:sz="4" w:space="4" w:color="auto"/>
+        </w:pBdr>
+        <w:rPr>
+          <w:rFonts w:hint="eastAsia"/>
+        </w:rPr>
+      </w:pPr>
+      <w:r>
+        <w:rPr>
+          <w:rFonts w:hint="eastAsia"/>
+        </w:rPr>
+        <w:tab/>
+        <w:t xml:space="preserve">post-clean </w:t>
+      </w:r>
+      <w:r>
+        <w:rPr>
+          <w:rFonts w:hint="eastAsia"/>
+        </w:rPr>
+        <w:t>执行一些需要在</w:t>
+      </w:r>
+      <w:r>
+        <w:rPr>
+          <w:rFonts w:hint="eastAsia"/>
+        </w:rPr>
+        <w:t>clean</w:t>
+      </w:r>
+      <w:r>
+        <w:rPr>
+          <w:rFonts w:hint="eastAsia"/>
+        </w:rPr>
+        <w:t>之后立刻完成的工作</w:t>
+      </w:r>
+    </w:p>
+    <w:p>
+      <w:pPr>
+        <w:pBdr>
+          <w:top w:val="single" w:sz="4" w:space="1" w:color="auto"/>
+          <w:left w:val="single" w:sz="4" w:space="4" w:color="auto"/>
+          <w:bottom w:val="single" w:sz="4" w:space="1" w:color="auto"/>
+          <w:right w:val="single" w:sz="4" w:space="4" w:color="auto"/>
+        </w:pBdr>
+        <w:rPr>
+          <w:rFonts w:hint="eastAsia"/>
+        </w:rPr>
+      </w:pPr>
+      <w:r>
+        <w:rPr>
+          <w:rFonts w:hint="eastAsia"/>
+        </w:rPr>
+        <w:t xml:space="preserve">2.Site </w:t>
+      </w:r>
+      <w:r>
+        <w:rPr>
+          <w:rFonts w:hint="eastAsia"/>
+        </w:rPr>
+        <w:t>生命周期</w:t>
+      </w:r>
+    </w:p>
+    <w:p>
+      <w:pPr>
+        <w:pBdr>
+          <w:top w:val="single" w:sz="4" w:space="1" w:color="auto"/>
+          <w:left w:val="single" w:sz="4" w:space="4" w:color="auto"/>
+          <w:bottom w:val="single" w:sz="4" w:space="1" w:color="auto"/>
+          <w:right w:val="single" w:sz="4" w:space="4" w:color="auto"/>
+        </w:pBdr>
+        <w:rPr>
+          <w:rFonts w:hint="eastAsia"/>
+        </w:rPr>
+      </w:pPr>
+      <w:r>
+        <w:rPr>
+          <w:rFonts w:hint="eastAsia"/>
+        </w:rPr>
+        <w:tab/>
+        <w:t xml:space="preserve">mvn site </w:t>
+      </w:r>
+      <w:r>
+        <w:rPr>
+          <w:rFonts w:hint="eastAsia"/>
+        </w:rPr>
+        <w:t>生成站点</w:t>
+      </w:r>
+    </w:p>
+    <w:p>
+      <w:pPr>
+        <w:pBdr>
+          <w:top w:val="single" w:sz="4" w:space="1" w:color="auto"/>
+          <w:left w:val="single" w:sz="4" w:space="4" w:color="auto"/>
+          <w:bottom w:val="single" w:sz="4" w:space="1" w:color="auto"/>
+          <w:right w:val="single" w:sz="4" w:space="4" w:color="auto"/>
+        </w:pBdr>
+        <w:rPr>
+          <w:rFonts w:hint="eastAsia"/>
+        </w:rPr>
+      </w:pPr>
+      <w:r>
+        <w:rPr>
+          <w:rFonts w:hint="eastAsia"/>
+        </w:rPr>
+        <w:t>3.Default</w:t>
+      </w:r>
+      <w:r>
+        <w:rPr>
+          <w:rFonts w:hint="eastAsia"/>
+        </w:rPr>
+        <w:t>生命周期</w:t>
+      </w:r>
+    </w:p>
+    <w:p>
+      <w:pPr>
+        <w:pBdr>
+          <w:top w:val="single" w:sz="4" w:space="1" w:color="auto"/>
+          <w:left w:val="single" w:sz="4" w:space="4" w:color="auto"/>
+          <w:bottom w:val="single" w:sz="4" w:space="1" w:color="auto"/>
+          <w:right w:val="single" w:sz="4" w:space="4" w:color="auto"/>
+        </w:pBdr>
+        <w:rPr>
+          <w:rFonts w:hint="eastAsia"/>
+        </w:rPr>
+      </w:pPr>
+      <w:r>
+        <w:rPr>
+          <w:rFonts w:hint="eastAsia"/>
+        </w:rPr>
+        <w:lastRenderedPageBreak/>
+        <w:tab/>
+      </w:r>
     </w:p>
     <w:p>
       <w:pPr>
@@ -1343,7 +2131,7 @@
                     <pic:cNvPicPr/>
                   </pic:nvPicPr>
                   <pic:blipFill>
-                    <a:blip r:embed="rId7">
+                    <a:blip r:embed="rId8">
                       <a:extLst>
                         <a:ext uri="{28A0092B-C50C-407E-A947-70E740481C1C}">
                           <a14:useLocalDpi xmlns:a14="http://schemas.microsoft.com/office/drawing/2010/main" val="0"/>
@@ -2194,6 +2982,1193 @@
           <w:right w:val="single" w:sz="4" w:space="4" w:color="auto"/>
         </w:pBdr>
       </w:pPr>
+    </w:p>
+    <w:p>
+      <w:pPr>
+        <w:rPr>
+          <w:rFonts w:hint="eastAsia"/>
+        </w:rPr>
+      </w:pPr>
+    </w:p>
+    <w:p/>
+    <w:p>
+      <w:pPr>
+        <w:pStyle w:val="1"/>
+        <w:pBdr>
+          <w:top w:val="single" w:sz="4" w:space="1" w:color="auto"/>
+          <w:left w:val="single" w:sz="4" w:space="4" w:color="auto"/>
+          <w:bottom w:val="single" w:sz="4" w:space="1" w:color="auto"/>
+          <w:right w:val="single" w:sz="4" w:space="4" w:color="auto"/>
+        </w:pBdr>
+        <w:rPr>
+          <w:rFonts w:asciiTheme="majorHAnsi" w:eastAsia="宋体" w:hAnsiTheme="majorHAnsi" w:cstheme="majorBidi" w:hint="eastAsia"/>
+          <w:kern w:val="2"/>
+          <w:sz w:val="32"/>
+          <w:szCs w:val="32"/>
+        </w:rPr>
+      </w:pPr>
+      <w:r>
+        <w:rPr>
+          <w:rFonts w:asciiTheme="majorHAnsi" w:eastAsia="宋体" w:hAnsiTheme="majorHAnsi" w:cstheme="majorBidi" w:hint="eastAsia"/>
+          <w:kern w:val="2"/>
+          <w:sz w:val="32"/>
+          <w:szCs w:val="32"/>
+        </w:rPr>
+        <w:lastRenderedPageBreak/>
+        <w:t xml:space="preserve">Maven </w:t>
+      </w:r>
+      <w:r>
+        <w:rPr>
+          <w:rFonts w:asciiTheme="majorHAnsi" w:eastAsia="宋体" w:hAnsiTheme="majorHAnsi" w:cstheme="majorBidi" w:hint="eastAsia"/>
+          <w:kern w:val="2"/>
+          <w:sz w:val="32"/>
+          <w:szCs w:val="32"/>
+        </w:rPr>
+        <w:t>依赖</w:t>
+      </w:r>
+    </w:p>
+    <w:p>
+      <w:pPr>
+        <w:pBdr>
+          <w:top w:val="single" w:sz="4" w:space="1" w:color="auto"/>
+          <w:left w:val="single" w:sz="4" w:space="4" w:color="auto"/>
+          <w:bottom w:val="single" w:sz="4" w:space="1" w:color="auto"/>
+          <w:right w:val="single" w:sz="4" w:space="4" w:color="auto"/>
+        </w:pBdr>
+        <w:rPr>
+          <w:rFonts w:hint="eastAsia"/>
+        </w:rPr>
+      </w:pPr>
+      <w:r>
+        <w:rPr>
+          <w:rFonts w:hint="eastAsia"/>
+        </w:rPr>
+        <w:t>1.</w:t>
+      </w:r>
+      <w:r>
+        <w:rPr>
+          <w:rFonts w:hint="eastAsia"/>
+        </w:rPr>
+        <w:t>一个项目</w:t>
+      </w:r>
+      <w:r>
+        <w:rPr>
+          <w:rFonts w:hint="eastAsia"/>
+        </w:rPr>
+        <w:t>A</w:t>
+      </w:r>
+      <w:r>
+        <w:rPr>
+          <w:rFonts w:hint="eastAsia"/>
+        </w:rPr>
+        <w:t>依赖另一个自定义项目</w:t>
+      </w:r>
+      <w:r>
+        <w:rPr>
+          <w:rFonts w:hint="eastAsia"/>
+        </w:rPr>
+        <w:t>B</w:t>
+      </w:r>
+      <w:r>
+        <w:rPr>
+          <w:rFonts w:hint="eastAsia"/>
+        </w:rPr>
+        <w:t>，</w:t>
+      </w:r>
+    </w:p>
+    <w:p>
+      <w:pPr>
+        <w:pBdr>
+          <w:top w:val="single" w:sz="4" w:space="1" w:color="auto"/>
+          <w:left w:val="single" w:sz="4" w:space="4" w:color="auto"/>
+          <w:bottom w:val="single" w:sz="4" w:space="1" w:color="auto"/>
+          <w:right w:val="single" w:sz="4" w:space="4" w:color="auto"/>
+        </w:pBdr>
+        <w:rPr>
+          <w:rFonts w:hint="eastAsia"/>
+        </w:rPr>
+      </w:pPr>
+      <w:r>
+        <w:rPr>
+          <w:rFonts w:hint="eastAsia"/>
+        </w:rPr>
+        <w:t>使用</w:t>
+      </w:r>
+      <w:r>
+        <w:rPr>
+          <w:rFonts w:hint="eastAsia"/>
+        </w:rPr>
+        <w:t>B</w:t>
+      </w:r>
+      <w:r>
+        <w:rPr>
+          <w:rFonts w:hint="eastAsia"/>
+        </w:rPr>
+        <w:t>项目</w:t>
+      </w:r>
+      <w:r>
+        <w:rPr>
+          <w:rFonts w:hint="eastAsia"/>
+        </w:rPr>
+        <w:t>，需要将</w:t>
+      </w:r>
+      <w:r>
+        <w:rPr>
+          <w:rFonts w:hint="eastAsia"/>
+        </w:rPr>
+        <w:t>B</w:t>
+      </w:r>
+      <w:r>
+        <w:rPr>
+          <w:rFonts w:hint="eastAsia"/>
+        </w:rPr>
+        <w:t>项目</w:t>
+      </w:r>
+      <w:r>
+        <w:rPr>
+          <w:rFonts w:hint="eastAsia"/>
+        </w:rPr>
+        <w:t>mvn install</w:t>
+      </w:r>
+      <w:r>
+        <w:rPr>
+          <w:rFonts w:hint="eastAsia"/>
+        </w:rPr>
+        <w:t>生成</w:t>
+      </w:r>
+      <w:r>
+        <w:rPr>
+          <w:rFonts w:hint="eastAsia"/>
+        </w:rPr>
+        <w:t>jar</w:t>
+      </w:r>
+      <w:r>
+        <w:rPr>
+          <w:rFonts w:hint="eastAsia"/>
+        </w:rPr>
+        <w:t>包添加至本地仓库编译使用</w:t>
+      </w:r>
+    </w:p>
+    <w:p>
+      <w:pPr>
+        <w:pBdr>
+          <w:top w:val="single" w:sz="4" w:space="1" w:color="auto"/>
+          <w:left w:val="single" w:sz="4" w:space="4" w:color="auto"/>
+          <w:bottom w:val="single" w:sz="4" w:space="1" w:color="auto"/>
+          <w:right w:val="single" w:sz="4" w:space="4" w:color="auto"/>
+        </w:pBdr>
+        <w:rPr>
+          <w:rFonts w:hint="eastAsia"/>
+        </w:rPr>
+      </w:pPr>
+    </w:p>
+    <w:p>
+      <w:pPr>
+        <w:pBdr>
+          <w:top w:val="single" w:sz="4" w:space="1" w:color="auto"/>
+          <w:left w:val="single" w:sz="4" w:space="4" w:color="auto"/>
+          <w:bottom w:val="single" w:sz="4" w:space="1" w:color="auto"/>
+          <w:right w:val="single" w:sz="4" w:space="4" w:color="auto"/>
+        </w:pBdr>
+        <w:rPr>
+          <w:rFonts w:hint="eastAsia"/>
+        </w:rPr>
+      </w:pPr>
+      <w:r>
+        <w:rPr>
+          <w:rFonts w:hint="eastAsia"/>
+        </w:rPr>
+        <w:t>Maven</w:t>
+      </w:r>
+      <w:r>
+        <w:rPr>
+          <w:rFonts w:hint="eastAsia"/>
+        </w:rPr>
+        <w:t>解析依赖信息时会到本地仓库中查找被依赖的</w:t>
+      </w:r>
+      <w:r>
+        <w:rPr>
+          <w:rFonts w:hint="eastAsia"/>
+        </w:rPr>
+        <w:t>jar</w:t>
+      </w:r>
+      <w:r>
+        <w:rPr>
+          <w:rFonts w:hint="eastAsia"/>
+        </w:rPr>
+        <w:t>包</w:t>
+      </w:r>
+    </w:p>
+    <w:p>
+      <w:pPr>
+        <w:pBdr>
+          <w:top w:val="single" w:sz="4" w:space="1" w:color="auto"/>
+          <w:left w:val="single" w:sz="4" w:space="4" w:color="auto"/>
+          <w:bottom w:val="single" w:sz="4" w:space="1" w:color="auto"/>
+          <w:right w:val="single" w:sz="4" w:space="4" w:color="auto"/>
+        </w:pBdr>
+        <w:rPr>
+          <w:rFonts w:hint="eastAsia"/>
+        </w:rPr>
+      </w:pPr>
+      <w:r>
+        <w:rPr>
+          <w:rFonts w:hint="eastAsia"/>
+        </w:rPr>
+        <w:tab/>
+      </w:r>
+      <w:r>
+        <w:rPr>
+          <w:rFonts w:hint="eastAsia"/>
+        </w:rPr>
+        <w:t>对于我们自己开发的</w:t>
+      </w:r>
+      <w:r>
+        <w:rPr>
+          <w:rFonts w:hint="eastAsia"/>
+        </w:rPr>
+        <w:t>Maven</w:t>
+      </w:r>
+      <w:r>
+        <w:rPr>
+          <w:rFonts w:hint="eastAsia"/>
+        </w:rPr>
+        <w:t>工程，使用</w:t>
+      </w:r>
+      <w:r>
+        <w:rPr>
+          <w:rFonts w:hint="eastAsia"/>
+        </w:rPr>
+        <w:t>mvn install</w:t>
+      </w:r>
+      <w:r>
+        <w:rPr>
+          <w:rFonts w:hint="eastAsia"/>
+        </w:rPr>
+        <w:t>命令安装后就可以进入仓库</w:t>
+      </w:r>
+    </w:p>
+    <w:p>
+      <w:pPr>
+        <w:pBdr>
+          <w:top w:val="single" w:sz="4" w:space="1" w:color="auto"/>
+          <w:left w:val="single" w:sz="4" w:space="4" w:color="auto"/>
+          <w:bottom w:val="single" w:sz="4" w:space="1" w:color="auto"/>
+          <w:right w:val="single" w:sz="4" w:space="4" w:color="auto"/>
+        </w:pBdr>
+        <w:rPr>
+          <w:rFonts w:hint="eastAsia"/>
+        </w:rPr>
+      </w:pPr>
+      <w:r>
+        <w:rPr>
+          <w:rFonts w:hint="eastAsia"/>
+        </w:rPr>
+        <w:t>2.</w:t>
+      </w:r>
+      <w:r>
+        <w:rPr>
+          <w:rFonts w:hint="eastAsia"/>
+        </w:rPr>
+        <w:t>依赖范围</w:t>
+      </w:r>
+    </w:p>
+    <w:p>
+      <w:pPr>
+        <w:pBdr>
+          <w:top w:val="single" w:sz="4" w:space="1" w:color="auto"/>
+          <w:left w:val="single" w:sz="4" w:space="4" w:color="auto"/>
+          <w:bottom w:val="single" w:sz="4" w:space="1" w:color="auto"/>
+          <w:right w:val="single" w:sz="4" w:space="4" w:color="auto"/>
+        </w:pBdr>
+        <w:rPr>
+          <w:rFonts w:hint="eastAsia"/>
+        </w:rPr>
+      </w:pPr>
+      <w:r>
+        <w:rPr>
+          <w:rFonts w:hint="eastAsia"/>
+        </w:rPr>
+        <w:t>&lt;dependency&gt;</w:t>
+      </w:r>
+    </w:p>
+    <w:p>
+      <w:pPr>
+        <w:pBdr>
+          <w:top w:val="single" w:sz="4" w:space="1" w:color="auto"/>
+          <w:left w:val="single" w:sz="4" w:space="4" w:color="auto"/>
+          <w:bottom w:val="single" w:sz="4" w:space="1" w:color="auto"/>
+          <w:right w:val="single" w:sz="4" w:space="4" w:color="auto"/>
+        </w:pBdr>
+        <w:ind w:firstLine="420"/>
+        <w:rPr>
+          <w:rFonts w:hint="eastAsia"/>
+        </w:rPr>
+      </w:pPr>
+      <w:r>
+        <w:rPr>
+          <w:rFonts w:hint="eastAsia"/>
+        </w:rPr>
+        <w:t>&lt;</w:t>
+      </w:r>
+      <w:r>
+        <w:rPr>
+          <w:rFonts w:hint="eastAsia"/>
+        </w:rPr>
+        <w:t>groupId</w:t>
+      </w:r>
+      <w:r>
+        <w:rPr>
+          <w:rFonts w:hint="eastAsia"/>
+        </w:rPr>
+        <w:t>&gt;&lt;</w:t>
+      </w:r>
+      <w:r>
+        <w:rPr>
+          <w:rFonts w:hint="eastAsia"/>
+        </w:rPr>
+        <w:t>/</w:t>
+      </w:r>
+      <w:r>
+        <w:rPr>
+          <w:rFonts w:hint="eastAsia"/>
+        </w:rPr>
+        <w:t>&gt;</w:t>
+      </w:r>
+      <w:r>
+        <w:rPr>
+          <w:rFonts w:hint="eastAsia"/>
+        </w:rPr>
+        <w:tab/>
+      </w:r>
+      <w:r>
+        <w:rPr>
+          <w:rFonts w:hint="eastAsia"/>
+        </w:rPr>
+        <w:t>&lt;</w:t>
+      </w:r>
+      <w:r>
+        <w:rPr>
+          <w:rFonts w:hint="eastAsia"/>
+        </w:rPr>
+        <w:t>artifactId</w:t>
+      </w:r>
+      <w:r>
+        <w:rPr>
+          <w:rFonts w:hint="eastAsia"/>
+        </w:rPr>
+        <w:t>&gt;&lt;</w:t>
+      </w:r>
+      <w:r>
+        <w:rPr>
+          <w:rFonts w:hint="eastAsia"/>
+        </w:rPr>
+        <w:t>/</w:t>
+      </w:r>
+      <w:r>
+        <w:rPr>
+          <w:rFonts w:hint="eastAsia"/>
+        </w:rPr>
+        <w:t>&gt;</w:t>
+      </w:r>
+      <w:r>
+        <w:rPr>
+          <w:rFonts w:hint="eastAsia"/>
+        </w:rPr>
+        <w:tab/>
+      </w:r>
+      <w:r>
+        <w:rPr>
+          <w:rFonts w:hint="eastAsia"/>
+        </w:rPr>
+        <w:t>&lt;</w:t>
+      </w:r>
+      <w:r>
+        <w:rPr>
+          <w:rFonts w:hint="eastAsia"/>
+        </w:rPr>
+        <w:t>version</w:t>
+      </w:r>
+      <w:r>
+        <w:rPr>
+          <w:rFonts w:hint="eastAsia"/>
+        </w:rPr>
+        <w:t>&gt;&lt;</w:t>
+      </w:r>
+      <w:r>
+        <w:rPr>
+          <w:rFonts w:hint="eastAsia"/>
+        </w:rPr>
+        <w:t>/</w:t>
+      </w:r>
+      <w:r>
+        <w:rPr>
+          <w:rFonts w:hint="eastAsia"/>
+        </w:rPr>
+        <w:t>&gt;</w:t>
+      </w:r>
+    </w:p>
+    <w:p>
+      <w:pPr>
+        <w:pBdr>
+          <w:top w:val="single" w:sz="4" w:space="1" w:color="auto"/>
+          <w:left w:val="single" w:sz="4" w:space="4" w:color="auto"/>
+          <w:bottom w:val="single" w:sz="4" w:space="1" w:color="auto"/>
+          <w:right w:val="single" w:sz="4" w:space="4" w:color="auto"/>
+        </w:pBdr>
+        <w:ind w:firstLine="420"/>
+        <w:rPr>
+          <w:rFonts w:hint="eastAsia"/>
+        </w:rPr>
+      </w:pPr>
+      <w:r>
+        <w:rPr>
+          <w:rFonts w:hint="eastAsia"/>
+        </w:rPr>
+        <w:t>&lt;</w:t>
+      </w:r>
+      <w:r>
+        <w:rPr>
+          <w:rFonts w:hint="eastAsia"/>
+        </w:rPr>
+        <w:t>scope</w:t>
+      </w:r>
+      <w:r>
+        <w:rPr>
+          <w:rFonts w:hint="eastAsia"/>
+        </w:rPr>
+        <w:t>&gt;</w:t>
+      </w:r>
+      <w:r>
+        <w:rPr>
+          <w:rFonts w:hint="eastAsia"/>
+        </w:rPr>
+        <w:t>compile</w:t>
+      </w:r>
+      <w:r>
+        <w:rPr>
+          <w:rFonts w:hint="eastAsia"/>
+        </w:rPr>
+        <w:t>&lt;</w:t>
+      </w:r>
+      <w:r>
+        <w:rPr>
+          <w:rFonts w:hint="eastAsia"/>
+        </w:rPr>
+        <w:t>/</w:t>
+      </w:r>
+      <w:r>
+        <w:rPr>
+          <w:rFonts w:hint="eastAsia"/>
+        </w:rPr>
+        <w:t xml:space="preserve"> </w:t>
+      </w:r>
+      <w:r>
+        <w:rPr>
+          <w:rFonts w:hint="eastAsia"/>
+        </w:rPr>
+        <w:t>&gt;</w:t>
+      </w:r>
+    </w:p>
+    <w:p>
+      <w:pPr>
+        <w:pBdr>
+          <w:top w:val="single" w:sz="4" w:space="1" w:color="auto"/>
+          <w:left w:val="single" w:sz="4" w:space="4" w:color="auto"/>
+          <w:bottom w:val="single" w:sz="4" w:space="1" w:color="auto"/>
+          <w:right w:val="single" w:sz="4" w:space="4" w:color="auto"/>
+        </w:pBdr>
+        <w:rPr>
+          <w:rFonts w:hint="eastAsia"/>
+        </w:rPr>
+      </w:pPr>
+      <w:r>
+        <w:rPr>
+          <w:rFonts w:hint="eastAsia"/>
+        </w:rPr>
+        <w:t>&lt;&gt;</w:t>
+      </w:r>
+    </w:p>
+    <w:p>
+      <w:pPr>
+        <w:pBdr>
+          <w:top w:val="single" w:sz="4" w:space="1" w:color="auto"/>
+          <w:left w:val="single" w:sz="4" w:space="4" w:color="auto"/>
+          <w:bottom w:val="single" w:sz="4" w:space="1" w:color="auto"/>
+          <w:right w:val="single" w:sz="4" w:space="4" w:color="auto"/>
+        </w:pBdr>
+        <w:rPr>
+          <w:rFonts w:hint="eastAsia"/>
+        </w:rPr>
+      </w:pPr>
+      <w:r>
+        <w:rPr>
+          <w:rFonts w:hint="eastAsia"/>
+        </w:rPr>
+        <w:t>compile</w:t>
+      </w:r>
+      <w:r>
+        <w:rPr>
+          <w:rFonts w:hint="eastAsia"/>
+        </w:rPr>
+        <w:t>：</w:t>
+      </w:r>
+    </w:p>
+    <w:p>
+      <w:pPr>
+        <w:pBdr>
+          <w:top w:val="single" w:sz="4" w:space="1" w:color="auto"/>
+          <w:left w:val="single" w:sz="4" w:space="4" w:color="auto"/>
+          <w:bottom w:val="single" w:sz="4" w:space="1" w:color="auto"/>
+          <w:right w:val="single" w:sz="4" w:space="4" w:color="auto"/>
+        </w:pBdr>
+        <w:ind w:firstLine="420"/>
+        <w:rPr>
+          <w:rFonts w:hint="eastAsia"/>
+        </w:rPr>
+      </w:pPr>
+      <w:r>
+        <w:rPr>
+          <w:rFonts w:hint="eastAsia"/>
+        </w:rPr>
+        <w:t>对主程序有效，对测试程序有效，参与打包</w:t>
+      </w:r>
+    </w:p>
+    <w:p>
+      <w:pPr>
+        <w:pBdr>
+          <w:top w:val="single" w:sz="4" w:space="1" w:color="auto"/>
+          <w:left w:val="single" w:sz="4" w:space="4" w:color="auto"/>
+          <w:bottom w:val="single" w:sz="4" w:space="1" w:color="auto"/>
+          <w:right w:val="single" w:sz="4" w:space="4" w:color="auto"/>
+        </w:pBdr>
+        <w:rPr>
+          <w:rFonts w:hint="eastAsia"/>
+        </w:rPr>
+      </w:pPr>
+      <w:r>
+        <w:rPr>
+          <w:rFonts w:hint="eastAsia"/>
+        </w:rPr>
+        <w:t>test</w:t>
+      </w:r>
+      <w:r>
+        <w:rPr>
+          <w:rFonts w:hint="eastAsia"/>
+        </w:rPr>
+        <w:t>：</w:t>
+      </w:r>
+    </w:p>
+    <w:p>
+      <w:pPr>
+        <w:pBdr>
+          <w:top w:val="single" w:sz="4" w:space="1" w:color="auto"/>
+          <w:left w:val="single" w:sz="4" w:space="4" w:color="auto"/>
+          <w:bottom w:val="single" w:sz="4" w:space="1" w:color="auto"/>
+          <w:right w:val="single" w:sz="4" w:space="4" w:color="auto"/>
+        </w:pBdr>
+        <w:ind w:firstLine="420"/>
+        <w:rPr>
+          <w:rFonts w:hint="eastAsia"/>
+        </w:rPr>
+      </w:pPr>
+      <w:r>
+        <w:rPr>
+          <w:rFonts w:hint="eastAsia"/>
+        </w:rPr>
+        <w:t>对主程序无效，对测试程序有效，不参与打包</w:t>
+      </w:r>
+    </w:p>
+    <w:p>
+      <w:pPr>
+        <w:pBdr>
+          <w:top w:val="single" w:sz="4" w:space="1" w:color="auto"/>
+          <w:left w:val="single" w:sz="4" w:space="4" w:color="auto"/>
+          <w:bottom w:val="single" w:sz="4" w:space="1" w:color="auto"/>
+          <w:right w:val="single" w:sz="4" w:space="4" w:color="auto"/>
+        </w:pBdr>
+        <w:rPr>
+          <w:rFonts w:hint="eastAsia"/>
+        </w:rPr>
+      </w:pPr>
+      <w:r>
+        <w:rPr>
+          <w:rFonts w:hint="eastAsia"/>
+        </w:rPr>
+        <w:t>provided</w:t>
+      </w:r>
+      <w:r>
+        <w:rPr>
+          <w:rFonts w:hint="eastAsia"/>
+        </w:rPr>
+        <w:t>：</w:t>
+      </w:r>
+    </w:p>
+    <w:p>
+      <w:pPr>
+        <w:pBdr>
+          <w:top w:val="single" w:sz="4" w:space="1" w:color="auto"/>
+          <w:left w:val="single" w:sz="4" w:space="4" w:color="auto"/>
+          <w:bottom w:val="single" w:sz="4" w:space="1" w:color="auto"/>
+          <w:right w:val="single" w:sz="4" w:space="4" w:color="auto"/>
+        </w:pBdr>
+        <w:ind w:firstLine="420"/>
+        <w:rPr>
+          <w:rFonts w:hint="eastAsia"/>
+        </w:rPr>
+      </w:pPr>
+      <w:r>
+        <w:rPr>
+          <w:rFonts w:hint="eastAsia"/>
+        </w:rPr>
+        <w:t>开发阶段提供，部署时运行时忽略，</w:t>
+      </w:r>
+    </w:p>
+    <w:p>
+      <w:pPr>
+        <w:pBdr>
+          <w:top w:val="single" w:sz="4" w:space="1" w:color="auto"/>
+          <w:left w:val="single" w:sz="4" w:space="4" w:color="auto"/>
+          <w:bottom w:val="single" w:sz="4" w:space="1" w:color="auto"/>
+          <w:right w:val="single" w:sz="4" w:space="4" w:color="auto"/>
+        </w:pBdr>
+        <w:ind w:firstLine="420"/>
+        <w:rPr>
+          <w:rFonts w:hint="eastAsia"/>
+        </w:rPr>
+      </w:pPr>
+      <w:r>
+        <w:rPr>
+          <w:rFonts w:hint="eastAsia"/>
+        </w:rPr>
+        <w:t>例如</w:t>
+      </w:r>
+      <w:r>
+        <w:rPr>
+          <w:rFonts w:hint="eastAsia"/>
+        </w:rPr>
+        <w:t>servlet-api.jar</w:t>
+      </w:r>
+      <w:r>
+        <w:rPr>
+          <w:rFonts w:hint="eastAsia"/>
+        </w:rPr>
+        <w:t>等，开发阶段需要用于运行</w:t>
+      </w:r>
+      <w:r>
+        <w:rPr>
+          <w:rFonts w:hint="eastAsia"/>
+        </w:rPr>
+        <w:t>，而部署运行后服务器可以提供</w:t>
+      </w:r>
+      <w:r>
+        <w:rPr>
+          <w:rFonts w:hint="eastAsia"/>
+        </w:rPr>
+        <w:t>。</w:t>
+      </w:r>
+    </w:p>
+    <w:p>
+      <w:pPr>
+        <w:pBdr>
+          <w:top w:val="single" w:sz="4" w:space="1" w:color="auto"/>
+          <w:left w:val="single" w:sz="4" w:space="4" w:color="auto"/>
+          <w:bottom w:val="single" w:sz="4" w:space="1" w:color="auto"/>
+          <w:right w:val="single" w:sz="4" w:space="4" w:color="auto"/>
+        </w:pBdr>
+        <w:rPr>
+          <w:rFonts w:hint="eastAsia"/>
+        </w:rPr>
+      </w:pPr>
+    </w:p>
+    <w:p>
+      <w:pPr>
+        <w:pBdr>
+          <w:top w:val="single" w:sz="4" w:space="1" w:color="auto"/>
+          <w:left w:val="single" w:sz="4" w:space="4" w:color="auto"/>
+          <w:bottom w:val="single" w:sz="4" w:space="1" w:color="auto"/>
+          <w:right w:val="single" w:sz="4" w:space="4" w:color="auto"/>
+        </w:pBdr>
+        <w:rPr>
+          <w:rFonts w:hint="eastAsia"/>
+        </w:rPr>
+      </w:pPr>
+      <w:r>
+        <w:rPr>
+          <w:rFonts w:hint="eastAsia"/>
+        </w:rPr>
+        <w:t>3.</w:t>
+      </w:r>
+      <w:r>
+        <w:rPr>
+          <w:rFonts w:hint="eastAsia"/>
+        </w:rPr>
+        <w:t>依赖传递性</w:t>
+      </w:r>
+    </w:p>
+    <w:p>
+      <w:pPr>
+        <w:pBdr>
+          <w:top w:val="single" w:sz="4" w:space="1" w:color="auto"/>
+          <w:left w:val="single" w:sz="4" w:space="4" w:color="auto"/>
+          <w:bottom w:val="single" w:sz="4" w:space="1" w:color="auto"/>
+          <w:right w:val="single" w:sz="4" w:space="4" w:color="auto"/>
+        </w:pBdr>
+        <w:rPr>
+          <w:rFonts w:hint="eastAsia"/>
+        </w:rPr>
+      </w:pPr>
+      <w:r>
+        <w:rPr>
+          <w:rFonts w:hint="eastAsia"/>
+        </w:rPr>
+        <w:t>每个引用的</w:t>
+      </w:r>
+      <w:r>
+        <w:rPr>
+          <w:rFonts w:hint="eastAsia"/>
+        </w:rPr>
+        <w:t>jar</w:t>
+      </w:r>
+      <w:r>
+        <w:rPr>
+          <w:rFonts w:hint="eastAsia"/>
+        </w:rPr>
+        <w:t>包依赖的</w:t>
+      </w:r>
+      <w:r>
+        <w:rPr>
+          <w:rFonts w:hint="eastAsia"/>
+        </w:rPr>
+        <w:t>jar</w:t>
+      </w:r>
+      <w:r>
+        <w:rPr>
+          <w:rFonts w:hint="eastAsia"/>
+        </w:rPr>
+        <w:t>包都会被统一被引用</w:t>
+      </w:r>
+    </w:p>
+    <w:p>
+      <w:pPr>
+        <w:pBdr>
+          <w:top w:val="single" w:sz="4" w:space="1" w:color="auto"/>
+          <w:left w:val="single" w:sz="4" w:space="4" w:color="auto"/>
+          <w:bottom w:val="single" w:sz="4" w:space="1" w:color="auto"/>
+          <w:right w:val="single" w:sz="4" w:space="4" w:color="auto"/>
+        </w:pBdr>
+        <w:rPr>
+          <w:rFonts w:hint="eastAsia"/>
+        </w:rPr>
+      </w:pPr>
+      <w:r>
+        <w:rPr>
+          <w:rFonts w:hint="eastAsia"/>
+        </w:rPr>
+        <w:t>不必在每个工程中重复声明再引用</w:t>
+      </w:r>
+      <w:r>
+        <w:rPr>
+          <w:rFonts w:hint="eastAsia"/>
+        </w:rPr>
+        <w:t>依赖</w:t>
+      </w:r>
+    </w:p>
+    <w:p>
+      <w:pPr>
+        <w:pBdr>
+          <w:top w:val="single" w:sz="4" w:space="1" w:color="auto"/>
+          <w:left w:val="single" w:sz="4" w:space="4" w:color="auto"/>
+          <w:bottom w:val="single" w:sz="4" w:space="1" w:color="auto"/>
+          <w:right w:val="single" w:sz="4" w:space="4" w:color="auto"/>
+        </w:pBdr>
+        <w:rPr>
+          <w:rFonts w:hint="eastAsia"/>
+        </w:rPr>
+      </w:pPr>
+      <w:r>
+        <w:rPr>
+          <w:rFonts w:hint="eastAsia"/>
+        </w:rPr>
+        <w:t>4.</w:t>
+      </w:r>
+      <w:r>
+        <w:rPr>
+          <w:rFonts w:hint="eastAsia"/>
+        </w:rPr>
+        <w:t>依赖排除</w:t>
+      </w:r>
+    </w:p>
+    <w:p>
+      <w:pPr>
+        <w:pBdr>
+          <w:top w:val="single" w:sz="4" w:space="1" w:color="auto"/>
+          <w:left w:val="single" w:sz="4" w:space="4" w:color="auto"/>
+          <w:bottom w:val="single" w:sz="4" w:space="1" w:color="auto"/>
+          <w:right w:val="single" w:sz="4" w:space="4" w:color="auto"/>
+        </w:pBdr>
+        <w:rPr>
+          <w:rFonts w:hint="eastAsia"/>
+        </w:rPr>
+      </w:pPr>
+      <w:r>
+        <w:rPr>
+          <w:rFonts w:hint="eastAsia"/>
+        </w:rPr>
+        <w:t>被传递性传递过来的</w:t>
+      </w:r>
+      <w:r>
+        <w:rPr>
+          <w:rFonts w:hint="eastAsia"/>
+        </w:rPr>
+        <w:t>jar</w:t>
+      </w:r>
+      <w:r>
+        <w:rPr>
+          <w:rFonts w:hint="eastAsia"/>
+        </w:rPr>
+        <w:t>包给排除</w:t>
+      </w:r>
+    </w:p>
+    <w:p>
+      <w:pPr>
+        <w:pBdr>
+          <w:top w:val="single" w:sz="4" w:space="1" w:color="auto"/>
+          <w:left w:val="single" w:sz="4" w:space="4" w:color="auto"/>
+          <w:bottom w:val="single" w:sz="4" w:space="1" w:color="auto"/>
+          <w:right w:val="single" w:sz="4" w:space="4" w:color="auto"/>
+        </w:pBdr>
+        <w:rPr>
+          <w:rFonts w:hint="eastAsia"/>
+        </w:rPr>
+      </w:pPr>
+      <w:r>
+        <w:rPr>
+          <w:rFonts w:hint="eastAsia"/>
+        </w:rPr>
+        <w:t>&lt;</w:t>
+      </w:r>
+      <w:r>
+        <w:rPr>
+          <w:rFonts w:hint="eastAsia"/>
+        </w:rPr>
+        <w:t>exclusions</w:t>
+      </w:r>
+      <w:r>
+        <w:rPr>
+          <w:rFonts w:hint="eastAsia"/>
+        </w:rPr>
+        <w:t>&gt;</w:t>
+      </w:r>
+    </w:p>
+    <w:p>
+      <w:pPr>
+        <w:pBdr>
+          <w:top w:val="single" w:sz="4" w:space="1" w:color="auto"/>
+          <w:left w:val="single" w:sz="4" w:space="4" w:color="auto"/>
+          <w:bottom w:val="single" w:sz="4" w:space="1" w:color="auto"/>
+          <w:right w:val="single" w:sz="4" w:space="4" w:color="auto"/>
+        </w:pBdr>
+        <w:rPr>
+          <w:rFonts w:hint="eastAsia"/>
+        </w:rPr>
+      </w:pPr>
+      <w:r>
+        <w:rPr>
+          <w:rFonts w:hint="eastAsia"/>
+        </w:rPr>
+        <w:tab/>
+      </w:r>
+      <w:r>
+        <w:rPr>
+          <w:rFonts w:hint="eastAsia"/>
+        </w:rPr>
+        <w:t>&lt;</w:t>
+      </w:r>
+      <w:r>
+        <w:rPr>
+          <w:rFonts w:hint="eastAsia"/>
+        </w:rPr>
+        <w:t>exclusion</w:t>
+      </w:r>
+      <w:r>
+        <w:rPr>
+          <w:rFonts w:hint="eastAsia"/>
+        </w:rPr>
+        <w:t>&gt;</w:t>
+      </w:r>
+    </w:p>
+    <w:p>
+      <w:pPr>
+        <w:pBdr>
+          <w:top w:val="single" w:sz="4" w:space="1" w:color="auto"/>
+          <w:left w:val="single" w:sz="4" w:space="4" w:color="auto"/>
+          <w:bottom w:val="single" w:sz="4" w:space="1" w:color="auto"/>
+          <w:right w:val="single" w:sz="4" w:space="4" w:color="auto"/>
+        </w:pBdr>
+        <w:rPr>
+          <w:rFonts w:hint="eastAsia"/>
+        </w:rPr>
+      </w:pPr>
+      <w:r>
+        <w:rPr>
+          <w:rFonts w:hint="eastAsia"/>
+        </w:rPr>
+        <w:tab/>
+      </w:r>
+      <w:r>
+        <w:rPr>
+          <w:rFonts w:hint="eastAsia"/>
+        </w:rPr>
+        <w:tab/>
+        <w:t>&lt;groupId&gt;</w:t>
+      </w:r>
+      <w:r>
+        <w:rPr>
+          <w:rFonts w:hint="eastAsia"/>
+        </w:rPr>
+        <w:t>&lt;</w:t>
+      </w:r>
+      <w:r>
+        <w:rPr>
+          <w:rFonts w:hint="eastAsia"/>
+        </w:rPr>
+        <w:t>/groupId</w:t>
+      </w:r>
+      <w:r>
+        <w:rPr>
+          <w:rFonts w:hint="eastAsia"/>
+        </w:rPr>
+        <w:t>&gt;</w:t>
+      </w:r>
+    </w:p>
+    <w:p>
+      <w:pPr>
+        <w:pBdr>
+          <w:top w:val="single" w:sz="4" w:space="1" w:color="auto"/>
+          <w:left w:val="single" w:sz="4" w:space="4" w:color="auto"/>
+          <w:bottom w:val="single" w:sz="4" w:space="1" w:color="auto"/>
+          <w:right w:val="single" w:sz="4" w:space="4" w:color="auto"/>
+        </w:pBdr>
+        <w:ind w:firstLineChars="400" w:firstLine="840"/>
+        <w:rPr>
+          <w:rFonts w:hint="eastAsia"/>
+        </w:rPr>
+      </w:pPr>
+      <w:r>
+        <w:rPr>
+          <w:rFonts w:hint="eastAsia"/>
+        </w:rPr>
+        <w:t>&lt;</w:t>
+      </w:r>
+      <w:r>
+        <w:rPr>
+          <w:rFonts w:hint="eastAsia"/>
+        </w:rPr>
+        <w:t>artifactId</w:t>
+      </w:r>
+      <w:r>
+        <w:rPr>
+          <w:rFonts w:hint="eastAsia"/>
+        </w:rPr>
+        <w:t>&gt;&lt;</w:t>
+      </w:r>
+      <w:r>
+        <w:rPr>
+          <w:rFonts w:hint="eastAsia"/>
+        </w:rPr>
+        <w:t>/</w:t>
+      </w:r>
+      <w:r>
+        <w:rPr>
+          <w:rFonts w:hint="eastAsia"/>
+        </w:rPr>
+        <w:t xml:space="preserve"> </w:t>
+      </w:r>
+      <w:r>
+        <w:rPr>
+          <w:rFonts w:hint="eastAsia"/>
+        </w:rPr>
+        <w:t>artifactId</w:t>
+      </w:r>
+      <w:r>
+        <w:rPr>
+          <w:rFonts w:hint="eastAsia"/>
+        </w:rPr>
+        <w:t xml:space="preserve"> </w:t>
+      </w:r>
+      <w:r>
+        <w:rPr>
+          <w:rFonts w:hint="eastAsia"/>
+        </w:rPr>
+        <w:t>&gt;</w:t>
+      </w:r>
+    </w:p>
+    <w:p>
+      <w:pPr>
+        <w:pBdr>
+          <w:top w:val="single" w:sz="4" w:space="1" w:color="auto"/>
+          <w:left w:val="single" w:sz="4" w:space="4" w:color="auto"/>
+          <w:bottom w:val="single" w:sz="4" w:space="1" w:color="auto"/>
+          <w:right w:val="single" w:sz="4" w:space="4" w:color="auto"/>
+        </w:pBdr>
+        <w:ind w:firstLine="420"/>
+        <w:rPr>
+          <w:rFonts w:hint="eastAsia"/>
+        </w:rPr>
+      </w:pPr>
+      <w:r>
+        <w:rPr>
+          <w:rFonts w:hint="eastAsia"/>
+        </w:rPr>
+        <w:t>&lt;</w:t>
+      </w:r>
+      <w:r>
+        <w:rPr>
+          <w:rFonts w:hint="eastAsia"/>
+        </w:rPr>
+        <w:t>/exclusion</w:t>
+      </w:r>
+      <w:r>
+        <w:rPr>
+          <w:rFonts w:hint="eastAsia"/>
+        </w:rPr>
+        <w:t>&gt;</w:t>
+      </w:r>
+    </w:p>
+    <w:p>
+      <w:pPr>
+        <w:pBdr>
+          <w:top w:val="single" w:sz="4" w:space="1" w:color="auto"/>
+          <w:left w:val="single" w:sz="4" w:space="4" w:color="auto"/>
+          <w:bottom w:val="single" w:sz="4" w:space="1" w:color="auto"/>
+          <w:right w:val="single" w:sz="4" w:space="4" w:color="auto"/>
+        </w:pBdr>
+        <w:rPr>
+          <w:rFonts w:hint="eastAsia"/>
+        </w:rPr>
+      </w:pPr>
+      <w:r>
+        <w:rPr>
+          <w:rFonts w:hint="eastAsia"/>
+        </w:rPr>
+        <w:t>&lt;</w:t>
+      </w:r>
+      <w:r>
+        <w:rPr>
+          <w:rFonts w:hint="eastAsia"/>
+        </w:rPr>
+        <w:t>/</w:t>
+      </w:r>
+      <w:r>
+        <w:rPr>
+          <w:rFonts w:hint="eastAsia"/>
+        </w:rPr>
+        <w:t>exclusions&gt;</w:t>
+      </w:r>
+    </w:p>
+    <w:p>
+      <w:pPr>
+        <w:pBdr>
+          <w:top w:val="single" w:sz="4" w:space="1" w:color="auto"/>
+          <w:left w:val="single" w:sz="4" w:space="4" w:color="auto"/>
+          <w:bottom w:val="single" w:sz="4" w:space="1" w:color="auto"/>
+          <w:right w:val="single" w:sz="4" w:space="4" w:color="auto"/>
+        </w:pBdr>
+        <w:rPr>
+          <w:rFonts w:hint="eastAsia"/>
+        </w:rPr>
+      </w:pPr>
+    </w:p>
+    <w:p>
+      <w:pPr>
+        <w:pBdr>
+          <w:top w:val="single" w:sz="4" w:space="1" w:color="auto"/>
+          <w:left w:val="single" w:sz="4" w:space="4" w:color="auto"/>
+          <w:bottom w:val="single" w:sz="4" w:space="1" w:color="auto"/>
+          <w:right w:val="single" w:sz="4" w:space="4" w:color="auto"/>
+        </w:pBdr>
+        <w:rPr>
+          <w:rFonts w:hint="eastAsia"/>
+        </w:rPr>
+      </w:pPr>
+      <w:r>
+        <w:rPr>
+          <w:rFonts w:hint="eastAsia"/>
+        </w:rPr>
+        <w:t>5.</w:t>
+      </w:r>
+      <w:r>
+        <w:rPr>
+          <w:rFonts w:hint="eastAsia"/>
+        </w:rPr>
+        <w:t>依赖原则</w:t>
+      </w:r>
+    </w:p>
+    <w:p>
+      <w:pPr>
+        <w:pBdr>
+          <w:top w:val="single" w:sz="4" w:space="1" w:color="auto"/>
+          <w:left w:val="single" w:sz="4" w:space="4" w:color="auto"/>
+          <w:bottom w:val="single" w:sz="4" w:space="1" w:color="auto"/>
+          <w:right w:val="single" w:sz="4" w:space="4" w:color="auto"/>
+        </w:pBdr>
+        <w:rPr>
+          <w:rFonts w:hint="eastAsia"/>
+        </w:rPr>
+      </w:pPr>
+      <w:r>
+        <w:rPr>
+          <w:noProof/>
+        </w:rPr>
+        <w:drawing>
+          <wp:inline distT="0" distB="0" distL="0" distR="0" wp14:anchorId="033A34AA" wp14:editId="72429F3E">
+            <wp:extent cx="3482671" cy="1816772"/>
+            <wp:effectExtent l="0" t="0" r="3810" b="0"/>
+            <wp:docPr id="2" name="图片 2"/>
+            <wp:cNvGraphicFramePr>
+              <a:graphicFrameLocks xmlns:a="http://schemas.openxmlformats.org/drawingml/2006/main" noChangeAspect="1"/>
+            </wp:cNvGraphicFramePr>
+            <a:graphic xmlns:a="http://schemas.openxmlformats.org/drawingml/2006/main">
+              <a:graphicData uri="http://schemas.openxmlformats.org/drawingml/2006/picture">
+                <pic:pic xmlns:pic="http://schemas.openxmlformats.org/drawingml/2006/picture">
+                  <pic:nvPicPr>
+                    <pic:cNvPr id="0" name=""/>
+                    <pic:cNvPicPr/>
+                  </pic:nvPicPr>
+                  <pic:blipFill>
+                    <a:blip r:embed="rId9"/>
+                    <a:stretch>
+                      <a:fillRect/>
+                    </a:stretch>
+                  </pic:blipFill>
+                  <pic:spPr>
+                    <a:xfrm>
+                      <a:off x="0" y="0"/>
+                      <a:ext cx="3482985" cy="1816936"/>
+                    </a:xfrm>
+                    <a:prstGeom prst="rect">
+                      <a:avLst/>
+                    </a:prstGeom>
+                  </pic:spPr>
+                </pic:pic>
+              </a:graphicData>
+            </a:graphic>
+          </wp:inline>
+        </w:drawing>
+      </w:r>
+    </w:p>
+    <w:p>
+      <w:pPr>
+        <w:pBdr>
+          <w:top w:val="single" w:sz="4" w:space="1" w:color="auto"/>
+          <w:left w:val="single" w:sz="4" w:space="4" w:color="auto"/>
+          <w:bottom w:val="single" w:sz="4" w:space="1" w:color="auto"/>
+          <w:right w:val="single" w:sz="4" w:space="4" w:color="auto"/>
+        </w:pBdr>
+      </w:pPr>
+      <w:bookmarkStart w:id="0" w:name="_GoBack"/>
+      <w:bookmarkEnd w:id="0"/>
     </w:p>
     <w:p/>
     <w:p/>
@@ -2739,6 +4714,18 @@
       <w:ind w:firstLineChars="200" w:firstLine="420"/>
     </w:pPr>
   </w:style>
+  <w:style w:type="character" w:styleId="a7">
+    <w:name w:val="Hyperlink"/>
+    <w:basedOn w:val="a0"/>
+    <w:uiPriority w:val="99"/>
+    <w:semiHidden/>
+    <w:unhideWhenUsed/>
+    <w:rsid w:val="00B7126A"/>
+    <w:rPr>
+      <w:color w:val="0000FF"/>
+      <w:u w:val="single"/>
+    </w:rPr>
+  </w:style>
 </w:styles>
 </file>
 
@@ -3110,6 +5097,18 @@
       <w:ind w:firstLineChars="200" w:firstLine="420"/>
     </w:pPr>
   </w:style>
+  <w:style w:type="character" w:styleId="a7">
+    <w:name w:val="Hyperlink"/>
+    <w:basedOn w:val="a0"/>
+    <w:uiPriority w:val="99"/>
+    <w:semiHidden/>
+    <w:unhideWhenUsed/>
+    <w:rsid w:val="00B7126A"/>
+    <w:rPr>
+      <w:color w:val="0000FF"/>
+      <w:u w:val="single"/>
+    </w:rPr>
+  </w:style>
 </w:styles>
 </file>
 

</xml_diff>